<commit_message>
Update DataModel & Add Constraints
</commit_message>
<xml_diff>
--- a/analysis/data-related-artefacts/Work in progress/Constraints.docx
+++ b/analysis/data-related-artefacts/Work in progress/Constraints.docx
@@ -35,7 +35,12 @@
     </w:p>
     <w:p>
       <w:r>
-        <w:t>Check review date must be after write review date.</w:t>
+        <w:t>Review date must show the date and hour.</w:t>
+      </w:r>
+    </w:p>
+    <w:p>
+      <w:r>
+        <w:t>Review date must have been done by either a customer or organizer.</w:t>
       </w:r>
     </w:p>
     <w:p>
@@ -70,6 +75,46 @@
     <w:p>
       <w:r>
         <w:t>Review belongs to a certain event.</w:t>
+      </w:r>
+    </w:p>
+    <w:p>
+      <w:r>
+        <w:t>An event is not unique, it can be held more than once.</w:t>
+      </w:r>
+    </w:p>
+    <w:p>
+      <w:r>
+        <w:t>An event must have an organizer, a date and a place.</w:t>
+      </w:r>
+    </w:p>
+    <w:p>
+      <w:r>
+        <w:t>An event must have a certain amount of tickets given by the organizer.</w:t>
+      </w:r>
+    </w:p>
+    <w:p>
+      <w:r>
+        <w:t>When tickets are sold out, customer must not be able to buy more tickets.</w:t>
+      </w:r>
+    </w:p>
+    <w:p>
+      <w:r>
+        <w:t xml:space="preserve">Event place </w:t>
+      </w:r>
+      <w:r>
+        <w:t>is composed by: Facility name, Street name, House number</w:t>
+      </w:r>
+      <w:r>
+        <w:t xml:space="preserve"> </w:t>
+      </w:r>
+      <w:r>
+        <w:t>(incl. stair, floor, apartment, …)</w:t>
+      </w:r>
+      <w:r>
+        <w:t>, Post code, City, Country</w:t>
+      </w:r>
+      <w:r>
+        <w:t>.</w:t>
       </w:r>
     </w:p>
     <w:p>
@@ -142,7 +187,16 @@
         <w:t xml:space="preserve">ame must be composed by </w:t>
       </w:r>
       <w:r>
-        <w:t>Name and Surname</w:t>
+        <w:t xml:space="preserve">First </w:t>
+      </w:r>
+      <w:r>
+        <w:t>Name</w:t>
+      </w:r>
+      <w:r>
+        <w:t>, Middle Name (optional)</w:t>
+      </w:r>
+      <w:r>
+        <w:t xml:space="preserve"> and Surname</w:t>
       </w:r>
       <w:r>
         <w:t>.</w:t>
@@ -227,10 +281,25 @@
         </w:rPr>
       </w:pPr>
       <w:r>
-        <w:t xml:space="preserve">Date of birth </w:t>
-      </w:r>
-      <w:r>
-        <w:t>has the</w:t>
+        <w:t>In general, d</w:t>
+      </w:r>
+      <w:r>
+        <w:t>ate</w:t>
+      </w:r>
+      <w:r>
+        <w:t>s</w:t>
+      </w:r>
+      <w:r>
+        <w:t xml:space="preserve"> </w:t>
+      </w:r>
+      <w:r>
+        <w:t>ha</w:t>
+      </w:r>
+      <w:r>
+        <w:t>ve</w:t>
+      </w:r>
+      <w:r>
+        <w:t xml:space="preserve"> the</w:t>
       </w:r>
       <w:r>
         <w:t xml:space="preserve"> following format </w:t>
@@ -251,30 +320,87 @@
         <w:t>yyyy</w:t>
       </w:r>
       <w:proofErr w:type="spellEnd"/>
-      <w:r>
-        <w:rPr>
-          <w:i/>
-          <w:iCs/>
-        </w:rPr>
+    </w:p>
+    <w:p>
+      <w:r>
+        <w:t xml:space="preserve">Hour time have the following format: </w:t>
+      </w:r>
+      <w:proofErr w:type="spellStart"/>
+      <w:r>
+        <w:rPr>
+          <w:i/>
+          <w:iCs/>
+        </w:rPr>
+        <w:t>hh:mm</w:t>
+      </w:r>
+      <w:proofErr w:type="spellEnd"/>
+    </w:p>
+    <w:p>
+      <w:r>
+        <w:t>Phone number is composed by country prefi</w:t>
+      </w:r>
+      <w:r>
+        <w:t>x</w:t>
+      </w:r>
+      <w:r>
+        <w:t xml:space="preserve"> and number itself (</w:t>
+      </w:r>
+      <w:r>
+        <w:rPr>
+          <w:i/>
+          <w:iCs/>
+        </w:rPr>
+        <w:t>+</w:t>
+      </w:r>
+      <w:proofErr w:type="spellStart"/>
+      <w:r>
+        <w:rPr>
+          <w:i/>
+          <w:iCs/>
+        </w:rPr>
+        <w:t>prefix</w:t>
+      </w:r>
+      <w:r>
+        <w:rPr>
+          <w:i/>
+          <w:iCs/>
+        </w:rPr>
+        <w:t>_</w:t>
+      </w:r>
+      <w:r>
+        <w:rPr>
+          <w:i/>
+          <w:iCs/>
+        </w:rPr>
+        <w:t>phone</w:t>
+      </w:r>
+      <w:proofErr w:type="spellEnd"/>
+      <w:r>
+        <w:rPr>
+          <w:i/>
+          <w:iCs/>
+        </w:rPr>
+        <w:t xml:space="preserve"> number</w:t>
+      </w:r>
+      <w:r>
+        <w:t>)</w:t>
+      </w:r>
+      <w:r>
         <w:t>.</w:t>
       </w:r>
     </w:p>
     <w:p>
-      <w:r>
-        <w:t>Phone number is composed by country prefi</w:t>
-      </w:r>
-      <w:r>
-        <w:t>x</w:t>
-      </w:r>
-      <w:r>
-        <w:t xml:space="preserve"> and number itself (</w:t>
-      </w:r>
-      <w:r>
-        <w:rPr>
-          <w:i/>
-          <w:iCs/>
-        </w:rPr>
-        <w:t>+</w:t>
+      <w:pPr>
+        <w:rPr>
+          <w:i/>
+          <w:iCs/>
+        </w:rPr>
+      </w:pPr>
+      <w:r>
+        <w:t xml:space="preserve">E-mail </w:t>
+      </w:r>
+      <w:r>
+        <w:t xml:space="preserve">has the following format: </w:t>
       </w:r>
       <w:proofErr w:type="spellStart"/>
       <w:r>
@@ -282,202 +408,159 @@
           <w:i/>
           <w:iCs/>
         </w:rPr>
-        <w:t>prefix</w:t>
-      </w:r>
-      <w:r>
-        <w:rPr>
-          <w:i/>
-          <w:iCs/>
-        </w:rPr>
-        <w:t>_</w:t>
-      </w:r>
-      <w:r>
-        <w:rPr>
-          <w:i/>
-          <w:iCs/>
-        </w:rPr>
-        <w:t>phone</w:t>
+        <w:t>username@domain.extension</w:t>
       </w:r>
       <w:proofErr w:type="spellEnd"/>
-      <w:r>
-        <w:rPr>
-          <w:i/>
-          <w:iCs/>
-        </w:rPr>
-        <w:t xml:space="preserve"> number</w:t>
-      </w:r>
-      <w:r>
-        <w:t>)</w:t>
-      </w:r>
-      <w:r>
+    </w:p>
+    <w:p>
+      <w:pPr>
+        <w:rPr>
+          <w:i/>
+          <w:iCs/>
+        </w:rPr>
+      </w:pPr>
+      <w:r>
+        <w:lastRenderedPageBreak/>
+        <w:t xml:space="preserve">Password </w:t>
+      </w:r>
+      <w:r>
+        <w:t>must contain at least 8 characters</w:t>
+      </w:r>
+      <w:r>
+        <w:t xml:space="preserve"> </w:t>
+      </w:r>
+      <w:r>
+        <w:t xml:space="preserve">including </w:t>
+      </w:r>
+      <w:r>
+        <w:rPr>
+          <w:i/>
+          <w:iCs/>
+        </w:rPr>
+        <w:t>letter</w:t>
+      </w:r>
+      <w:r>
+        <w:rPr>
+          <w:i/>
+          <w:iCs/>
+        </w:rPr>
+        <w:t>s</w:t>
+      </w:r>
+      <w:r>
+        <w:t xml:space="preserve">, </w:t>
+      </w:r>
+      <w:r>
+        <w:rPr>
+          <w:i/>
+          <w:iCs/>
+        </w:rPr>
+        <w:t>numbers</w:t>
+      </w:r>
+      <w:r>
+        <w:t xml:space="preserve"> and </w:t>
+      </w:r>
+      <w:r>
+        <w:rPr>
+          <w:i/>
+          <w:iCs/>
+        </w:rPr>
+        <w:t>symbols</w:t>
+      </w:r>
+      <w:r>
+        <w:rPr>
+          <w:i/>
+          <w:iCs/>
+        </w:rPr>
         <w:t>.</w:t>
       </w:r>
     </w:p>
     <w:p>
-      <w:pPr>
-        <w:rPr>
-          <w:i/>
-          <w:iCs/>
-        </w:rPr>
-      </w:pPr>
-      <w:r>
-        <w:t xml:space="preserve">E-mail </w:t>
-      </w:r>
-      <w:r>
-        <w:t xml:space="preserve">has the following format: </w:t>
+      <w:r>
+        <w:t xml:space="preserve">Log in </w:t>
+      </w:r>
+      <w:r>
+        <w:t>is done by</w:t>
+      </w:r>
+      <w:r>
+        <w:t xml:space="preserve"> </w:t>
+      </w:r>
+      <w:r>
+        <w:t>introducing</w:t>
+      </w:r>
+      <w:r>
+        <w:t xml:space="preserve"> user e-mail and password.</w:t>
+      </w:r>
+    </w:p>
+    <w:p>
+      <w:r>
+        <w:t xml:space="preserve">Register is not allowed until </w:t>
+      </w:r>
+      <w:r>
+        <w:t>required</w:t>
+      </w:r>
+      <w:r>
+        <w:t xml:space="preserve"> data is introduced in proper format.</w:t>
+      </w:r>
+    </w:p>
+    <w:p>
+      <w:r>
+        <w:t>One e-mail equal to one user account, it cannot be used more than once.</w:t>
+      </w:r>
+    </w:p>
+    <w:p>
+      <w:r>
+        <w:t>Payments options allowed are</w:t>
+      </w:r>
+      <w:r>
+        <w:t xml:space="preserve"> VISA, Mastercard, Maestro, American Express and </w:t>
       </w:r>
       <w:proofErr w:type="spellStart"/>
       <w:r>
-        <w:rPr>
-          <w:i/>
-          <w:iCs/>
-        </w:rPr>
-        <w:t>username@domain.extension</w:t>
+        <w:t>Paypal</w:t>
       </w:r>
       <w:proofErr w:type="spellEnd"/>
-    </w:p>
-    <w:p>
-      <w:pPr>
-        <w:rPr>
-          <w:i/>
-          <w:iCs/>
-        </w:rPr>
-      </w:pPr>
-      <w:r>
-        <w:t xml:space="preserve">Password </w:t>
-      </w:r>
-      <w:r>
-        <w:t>must contain at least 8 characters</w:t>
+      <w:r>
+        <w:t>.</w:t>
+      </w:r>
+    </w:p>
+    <w:p>
+      <w:r>
+        <w:t>A ticket serial number is unique, it belongs to one event and one customer.</w:t>
+      </w:r>
+    </w:p>
+    <w:p>
+      <w:r>
+        <w:t>Each payment</w:t>
+      </w:r>
+      <w:r>
+        <w:t>/transaction</w:t>
       </w:r>
       <w:r>
         <w:t xml:space="preserve"> </w:t>
       </w:r>
       <w:r>
-        <w:t xml:space="preserve">including </w:t>
-      </w:r>
-      <w:r>
-        <w:rPr>
-          <w:i/>
-          <w:iCs/>
-        </w:rPr>
-        <w:t>letter</w:t>
-      </w:r>
-      <w:r>
-        <w:rPr>
-          <w:i/>
-          <w:iCs/>
-        </w:rPr>
-        <w:t>s</w:t>
-      </w:r>
-      <w:r>
-        <w:t xml:space="preserve">, </w:t>
-      </w:r>
-      <w:r>
-        <w:rPr>
-          <w:i/>
-          <w:iCs/>
-        </w:rPr>
-        <w:t>numbers</w:t>
-      </w:r>
-      <w:r>
-        <w:t xml:space="preserve"> and </w:t>
-      </w:r>
-      <w:r>
-        <w:rPr>
-          <w:i/>
-          <w:iCs/>
-        </w:rPr>
-        <w:t>symbols</w:t>
-      </w:r>
-      <w:r>
-        <w:rPr>
-          <w:i/>
-          <w:iCs/>
-        </w:rPr>
+        <w:t>corresponds</w:t>
+      </w:r>
+      <w:r>
+        <w:t xml:space="preserve"> to one customer</w:t>
+      </w:r>
+      <w:r>
         <w:t>.</w:t>
       </w:r>
     </w:p>
     <w:p>
       <w:r>
-        <w:t xml:space="preserve">Log in </w:t>
-      </w:r>
-      <w:r>
-        <w:t>is done by</w:t>
-      </w:r>
-      <w:r>
-        <w:t xml:space="preserve"> </w:t>
-      </w:r>
-      <w:r>
-        <w:t>introducing</w:t>
-      </w:r>
-      <w:r>
-        <w:t xml:space="preserve"> user e-mail and password.</w:t>
-      </w:r>
-    </w:p>
-    <w:p>
-      <w:pPr>
-        <w:rPr>
-          <w:color w:val="FF0000"/>
-        </w:rPr>
-      </w:pPr>
-      <w:r>
-        <w:rPr>
-          <w:color w:val="FF0000"/>
-        </w:rPr>
-        <w:t xml:space="preserve">Payments options allowed are </w:t>
-      </w:r>
-      <w:r>
-        <w:rPr>
-          <w:color w:val="FF0000"/>
-        </w:rPr>
-        <w:t>…</w:t>
-      </w:r>
-    </w:p>
-    <w:p>
-      <w:r>
-        <w:t xml:space="preserve">An event is unique, </w:t>
-      </w:r>
-      <w:r>
-        <w:t xml:space="preserve">it only has one organizer and no </w:t>
-      </w:r>
-      <w:r>
-        <w:t>more than one event with same name</w:t>
-      </w:r>
-      <w:r>
-        <w:t xml:space="preserve"> is not allowed</w:t>
-      </w:r>
-      <w:r>
-        <w:t>.</w:t>
-      </w:r>
-    </w:p>
-    <w:p>
-      <w:r>
-        <w:t>A ticket serial number is unique, it belongs to one event and one customer.</w:t>
-      </w:r>
-    </w:p>
-    <w:p>
-      <w:r>
-        <w:t>Each payment</w:t>
-      </w:r>
-      <w:r>
-        <w:t>/transaction</w:t>
-      </w:r>
-      <w:r>
-        <w:t xml:space="preserve"> </w:t>
-      </w:r>
-      <w:r>
-        <w:t>corresponds</w:t>
-      </w:r>
-      <w:r>
-        <w:t xml:space="preserve"> to one customer</w:t>
-      </w:r>
-      <w:r>
-        <w:t>.</w:t>
-      </w:r>
-    </w:p>
-    <w:p>
-      <w:r>
         <w:t>Each order can have/contain tickets from different events.</w:t>
+      </w:r>
+    </w:p>
+    <w:p>
+      <w:r>
+        <w:t>After event date, customer must not be able to buy any more tickets.</w:t>
+      </w:r>
+    </w:p>
+    <w:p>
+      <w:r>
+        <w:t>An event must have an event category in one of the following categories: Cinema &amp; Theatre, Musicals/Festivals/Concerts &amp; Shows, Sports, Family or Expositions.</w:t>
       </w:r>
     </w:p>
     <w:sectPr>
@@ -1013,13 +1096,13 @@
       <w:lang w:val="en-GB"/>
     </w:rPr>
   </w:style>
-  <w:style w:type="character" w:default="1" w:styleId="DefaultParagraphFont">
+  <w:style w:type="character" w:default="1" w:styleId="Fuentedeprrafopredeter">
     <w:name w:val="Default Paragraph Font"/>
     <w:uiPriority w:val="1"/>
     <w:semiHidden/>
     <w:unhideWhenUsed/>
   </w:style>
-  <w:style w:type="table" w:default="1" w:styleId="TableNormal">
+  <w:style w:type="table" w:default="1" w:styleId="Tablanormal">
     <w:name w:val="Normal Table"/>
     <w:uiPriority w:val="99"/>
     <w:semiHidden/>
@@ -1034,15 +1117,15 @@
       </w:tblCellMar>
     </w:tblPr>
   </w:style>
-  <w:style w:type="numbering" w:default="1" w:styleId="NoList">
+  <w:style w:type="numbering" w:default="1" w:styleId="Sinlista">
     <w:name w:val="No List"/>
     <w:uiPriority w:val="99"/>
     <w:semiHidden/>
     <w:unhideWhenUsed/>
   </w:style>
-  <w:style w:type="character" w:styleId="Hyperlink">
+  <w:style w:type="character" w:styleId="Hipervnculo">
     <w:name w:val="Hyperlink"/>
-    <w:basedOn w:val="DefaultParagraphFont"/>
+    <w:basedOn w:val="Fuentedeprrafopredeter"/>
     <w:uiPriority w:val="99"/>
     <w:unhideWhenUsed/>
     <w:rsid w:val="00D805F3"/>
@@ -1051,9 +1134,9 @@
       <w:u w:val="single"/>
     </w:rPr>
   </w:style>
-  <w:style w:type="character" w:styleId="UnresolvedMention">
+  <w:style w:type="character" w:styleId="Mencinsinresolver">
     <w:name w:val="Unresolved Mention"/>
-    <w:basedOn w:val="DefaultParagraphFont"/>
+    <w:basedOn w:val="Fuentedeprrafopredeter"/>
     <w:uiPriority w:val="99"/>
     <w:semiHidden/>
     <w:unhideWhenUsed/>
@@ -1063,9 +1146,9 @@
       <w:shd w:val="clear" w:color="auto" w:fill="E1DFDD"/>
     </w:rPr>
   </w:style>
-  <w:style w:type="character" w:styleId="FollowedHyperlink">
+  <w:style w:type="character" w:styleId="Hipervnculovisitado">
     <w:name w:val="FollowedHyperlink"/>
-    <w:basedOn w:val="DefaultParagraphFont"/>
+    <w:basedOn w:val="Fuentedeprrafopredeter"/>
     <w:uiPriority w:val="99"/>
     <w:semiHidden/>
     <w:unhideWhenUsed/>
@@ -1075,7 +1158,7 @@
       <w:u w:val="single"/>
     </w:rPr>
   </w:style>
-  <w:style w:type="paragraph" w:styleId="ListParagraph">
+  <w:style w:type="paragraph" w:styleId="Prrafodelista">
     <w:name w:val="List Paragraph"/>
     <w:basedOn w:val="Normal"/>
     <w:uiPriority w:val="34"/>

</xml_diff>